<commit_message>
from wangyingchen at 20200701
</commit_message>
<xml_diff>
--- a/vue/03.vue如何新建一个项目.docx
+++ b/vue/03.vue如何新建一个项目.docx
@@ -215,11 +215,6 @@
       </w:r>
     </w:p>
     <w:p>
-      <w:pPr>
-        <w:rPr>
-          <w:rFonts w:hint="eastAsia"/>
-        </w:rPr>
-      </w:pPr>
       <w:r>
         <w:rPr>
           <w:rFonts w:hint="eastAsia"/>
@@ -1058,7 +1053,7 @@
         <w:widowControl/>
         <w:jc w:val="left"/>
         <w:rPr>
-          <w:rFonts w:ascii="宋体" w:eastAsia="宋体" w:hAnsi="宋体" w:cs="宋体" w:hint="eastAsia"/>
+          <w:rFonts w:ascii="宋体" w:eastAsia="宋体" w:hAnsi="宋体" w:cs="宋体"/>
           <w:kern w:val="0"/>
           <w:sz w:val="24"/>
           <w:szCs w:val="24"/>
@@ -1564,14 +1559,27 @@
         </w:drawing>
       </w:r>
     </w:p>
+    <w:p/>
+    <w:p/>
     <w:p>
-      <w:pPr>
-        <w:rPr>
-          <w:rFonts w:hint="eastAsia"/>
-        </w:rPr>
-      </w:pPr>
-      <w:bookmarkStart w:id="0" w:name="_GoBack"/>
-      <w:bookmarkEnd w:id="0"/>
+      <w:r>
+        <w:rPr>
+          <w:rFonts w:hint="eastAsia"/>
+        </w:rPr>
+        <w:t>[</w:t>
+      </w:r>
+      <w:r>
+        <w:rPr>
+          <w:rFonts w:hint="eastAsia"/>
+        </w:rPr>
+        <w:t>参考</w:t>
+      </w:r>
+      <w:r>
+        <w:rPr>
+          <w:rFonts w:hint="eastAsia"/>
+        </w:rPr>
+        <w:t>]</w:t>
+      </w:r>
     </w:p>
     <w:p>
       <w:pPr>
@@ -1579,6 +1587,16 @@
           <w:rFonts w:hint="eastAsia"/>
         </w:rPr>
       </w:pPr>
+      <w:hyperlink r:id="rId8" w:history="1">
+        <w:r>
+          <w:rPr>
+            <w:rStyle w:val="a4"/>
+          </w:rPr>
+          <w:t>https://www.jianshu.com/p/02b12c600c7b</w:t>
+        </w:r>
+      </w:hyperlink>
+      <w:bookmarkStart w:id="0" w:name="_GoBack"/>
+      <w:bookmarkEnd w:id="0"/>
     </w:p>
     <w:sectPr>
       <w:pgSz w:w="11906" w:h="16838"/>
@@ -2120,6 +2138,18 @@
       <w:szCs w:val="32"/>
     </w:rPr>
   </w:style>
+  <w:style w:type="character" w:styleId="a4">
+    <w:name w:val="Hyperlink"/>
+    <w:basedOn w:val="a0"/>
+    <w:uiPriority w:val="99"/>
+    <w:semiHidden/>
+    <w:unhideWhenUsed/>
+    <w:rsid w:val="00CF1D27"/>
+    <w:rPr>
+      <w:color w:val="0000FF"/>
+      <w:u w:val="single"/>
+    </w:rPr>
+  </w:style>
 </w:styles>
 </file>
 

</xml_diff>